<commit_message>
Changed Profiles to Profiles RNS in ORNG documentation
</commit_message>
<xml_diff>
--- a/Documentation/ORNG/ORNG_GadgetDevelopment.docx
+++ b/Documentation/ORNG/ORNG_GadgetDevelopment.docx
@@ -26,7 +26,18 @@
         <w:t xml:space="preserve"> and set it to something secret but not too secret. You can now go to </w:t>
       </w:r>
       <w:r>
-        <w:t>http://[YOUR_PROFILES_URL]/ORNG</w:t>
+        <w:t>http://[YOUR_PROFILES</w:t>
+      </w:r>
+      <w:r>
+        <w:t>_</w:t>
+      </w:r>
+      <w:bookmarkStart w:id="0" w:name="_GoBack"/>
+      <w:bookmarkEnd w:id="0"/>
+      <w:r>
+        <w:t>RNS</w:t>
+      </w:r>
+      <w:r>
+        <w:t>_URL]/ORNG</w:t>
       </w:r>
       <w:r>
         <w:t xml:space="preserve"> and see a form that allows you to log in an ANYONE in the system, with the password you set in </w:t>
@@ -169,10 +180,7 @@
         <w:pStyle w:val="Heading3"/>
       </w:pPr>
       <w:r>
-        <w:t xml:space="preserve">How to </w:t>
-      </w:r>
-      <w:r>
-        <w:t>Control where and when Gadgets are seen</w:t>
+        <w:t>How to Control where and when Gadgets are seen</w:t>
       </w:r>
       <w:r>
         <w:tab/>
@@ -227,7 +235,13 @@
     </w:p>
     <w:p>
       <w:r>
-        <w:t xml:space="preserve">Most gadgets are of this form.  They have an “edit” mode and a “view” mode that fits well within the Profiles model.  Anyone with a Profile can choose to add these to their page, and turn them off or on for viewing. (Note that the c# code and DB support setting different view security levels as well, but to keep things simple the UI only </w:t>
+        <w:t xml:space="preserve">Most gadgets are of this form.  They have an “edit” mode and a “view” mode that fits well within the Profiles </w:t>
+      </w:r>
+      <w:r>
+        <w:t xml:space="preserve">RNS </w:t>
+      </w:r>
+      <w:r>
+        <w:t xml:space="preserve">model.  Anyone with a Profile can choose to add these to their page, and turn them off or on for viewing. (Note that the c# code and DB support setting different view security levels as well, but to keep things simple the UI only </w:t>
       </w:r>
       <w:r>
         <w:t>currently supports Public/Nobody as the two security settings.  See [ORNG]</w:t>
@@ -452,8 +466,6 @@
       <w:r>
         <w:t>. The “types” we outlined above are just what we have found ourselves building in practice, but you can really do whatever you want.</w:t>
       </w:r>
-      <w:bookmarkStart w:id="0" w:name="_GoBack"/>
-      <w:bookmarkEnd w:id="0"/>
     </w:p>
     <w:p/>
     <w:p/>

</xml_diff>